<commit_message>
Ultimos comits da fase de Elaboração
</commit_message>
<xml_diff>
--- a/Acompanhamento/Plano de Iteração - fase de elaboração.docx
+++ b/Acompanhamento/Plano de Iteração - fase de elaboração.docx
@@ -178,7 +178,14 @@
                 <w:rFonts w:ascii="Arial" w:hAnsi="Arial" w:cs="Arial"/>
                 <w:lang w:val="pt-BR"/>
               </w:rPr>
-              <w:t>19/09/2013</w:t>
+              <w:t>30</w:t>
+            </w:r>
+            <w:r>
+              <w:rPr>
+                <w:rFonts w:ascii="Arial" w:hAnsi="Arial" w:cs="Arial"/>
+                <w:lang w:val="pt-BR"/>
+              </w:rPr>
+              <w:t>/09/2013</w:t>
             </w:r>
           </w:p>
         </w:tc>
@@ -220,7 +227,28 @@
                 <w:rFonts w:ascii="Arial" w:hAnsi="Arial" w:cs="Arial"/>
                 <w:lang w:val="pt-BR"/>
               </w:rPr>
-              <w:t>26/09/2013</w:t>
+              <w:t>30/</w:t>
+            </w:r>
+            <w:r>
+              <w:rPr>
+                <w:rFonts w:ascii="Arial" w:hAnsi="Arial" w:cs="Arial"/>
+                <w:lang w:val="pt-BR"/>
+              </w:rPr>
+              <w:t>0</w:t>
+            </w:r>
+            <w:r>
+              <w:rPr>
+                <w:rFonts w:ascii="Arial" w:hAnsi="Arial" w:cs="Arial"/>
+                <w:lang w:val="pt-BR"/>
+              </w:rPr>
+              <w:t>9</w:t>
+            </w:r>
+            <w:r>
+              <w:rPr>
+                <w:rFonts w:ascii="Arial" w:hAnsi="Arial" w:cs="Arial"/>
+                <w:lang w:val="pt-BR"/>
+              </w:rPr>
+              <w:t>/2013</w:t>
             </w:r>
           </w:p>
         </w:tc>
@@ -262,7 +290,14 @@
                 <w:rFonts w:ascii="Arial" w:hAnsi="Arial" w:cs="Arial"/>
                 <w:lang w:val="pt-BR"/>
               </w:rPr>
-              <w:t>27/09/2013</w:t>
+              <w:t>30</w:t>
+            </w:r>
+            <w:r>
+              <w:rPr>
+                <w:rFonts w:ascii="Arial" w:hAnsi="Arial" w:cs="Arial"/>
+                <w:lang w:val="pt-BR"/>
+              </w:rPr>
+              <w:t>/09/2013</w:t>
             </w:r>
           </w:p>
         </w:tc>
@@ -304,7 +339,14 @@
                 <w:rFonts w:ascii="Arial" w:hAnsi="Arial" w:cs="Arial"/>
                 <w:lang w:val="pt-BR"/>
               </w:rPr>
-              <w:t>29/09/2013</w:t>
+              <w:t>30</w:t>
+            </w:r>
+            <w:r>
+              <w:rPr>
+                <w:rFonts w:ascii="Arial" w:hAnsi="Arial" w:cs="Arial"/>
+                <w:lang w:val="pt-BR"/>
+              </w:rPr>
+              <w:t>/09/2013</w:t>
             </w:r>
           </w:p>
         </w:tc>
@@ -346,7 +388,14 @@
                 <w:rFonts w:ascii="Arial" w:hAnsi="Arial" w:cs="Arial"/>
                 <w:lang w:val="pt-BR"/>
               </w:rPr>
-              <w:t>27/09/2013</w:t>
+              <w:t>30</w:t>
+            </w:r>
+            <w:r>
+              <w:rPr>
+                <w:rFonts w:ascii="Arial" w:hAnsi="Arial" w:cs="Arial"/>
+                <w:lang w:val="pt-BR"/>
+              </w:rPr>
+              <w:t>/09/2013</w:t>
             </w:r>
           </w:p>
         </w:tc>
@@ -388,7 +437,14 @@
                 <w:rFonts w:ascii="Arial" w:hAnsi="Arial" w:cs="Arial"/>
                 <w:lang w:val="pt-BR"/>
               </w:rPr>
-              <w:t>02/10/2013</w:t>
+              <w:t>30/09</w:t>
+            </w:r>
+            <w:r>
+              <w:rPr>
+                <w:rFonts w:ascii="Arial" w:hAnsi="Arial" w:cs="Arial"/>
+                <w:lang w:val="pt-BR"/>
+              </w:rPr>
+              <w:t>/2013</w:t>
             </w:r>
           </w:p>
         </w:tc>
@@ -430,7 +486,14 @@
                 <w:rFonts w:ascii="Arial" w:hAnsi="Arial" w:cs="Arial"/>
                 <w:lang w:val="pt-BR"/>
               </w:rPr>
-              <w:t>03/10/2013</w:t>
+              <w:t>30</w:t>
+            </w:r>
+            <w:r>
+              <w:rPr>
+                <w:rFonts w:ascii="Arial" w:hAnsi="Arial" w:cs="Arial"/>
+                <w:lang w:val="pt-BR"/>
+              </w:rPr>
+              <w:t>/10/2013</w:t>
             </w:r>
           </w:p>
         </w:tc>
@@ -472,7 +535,14 @@
                 <w:rFonts w:ascii="Arial" w:hAnsi="Arial" w:cs="Arial"/>
                 <w:lang w:val="pt-BR"/>
               </w:rPr>
-              <w:t>07/10/2013</w:t>
+              <w:t>30</w:t>
+            </w:r>
+            <w:r>
+              <w:rPr>
+                <w:rFonts w:ascii="Arial" w:hAnsi="Arial" w:cs="Arial"/>
+                <w:lang w:val="pt-BR"/>
+              </w:rPr>
+              <w:t>/10/2013</w:t>
             </w:r>
           </w:p>
         </w:tc>
@@ -528,7 +598,14 @@
                 <w:rFonts w:ascii="Arial" w:hAnsi="Arial" w:cs="Arial"/>
                 <w:lang w:val="pt-BR"/>
               </w:rPr>
-              <w:t>21/10/2013</w:t>
+              <w:t>30</w:t>
+            </w:r>
+            <w:r>
+              <w:rPr>
+                <w:rFonts w:ascii="Arial" w:hAnsi="Arial" w:cs="Arial"/>
+                <w:lang w:val="pt-BR"/>
+              </w:rPr>
+              <w:t>/10/2013</w:t>
             </w:r>
           </w:p>
         </w:tc>
@@ -654,7 +731,28 @@
                 <w:rFonts w:ascii="Arial" w:hAnsi="Arial" w:cs="Arial"/>
                 <w:lang w:val="pt-BR"/>
               </w:rPr>
-              <w:t>10/11/2</w:t>
+              <w:t>04</w:t>
+            </w:r>
+            <w:r>
+              <w:rPr>
+                <w:rFonts w:ascii="Arial" w:hAnsi="Arial" w:cs="Arial"/>
+                <w:lang w:val="pt-BR"/>
+              </w:rPr>
+              <w:t>/1</w:t>
+            </w:r>
+            <w:r>
+              <w:rPr>
+                <w:rFonts w:ascii="Arial" w:hAnsi="Arial" w:cs="Arial"/>
+                <w:lang w:val="pt-BR"/>
+              </w:rPr>
+              <w:t>2</w:t>
+            </w:r>
+            <w:r>
+              <w:rPr>
+                <w:rFonts w:ascii="Arial" w:hAnsi="Arial" w:cs="Arial"/>
+                <w:lang w:val="pt-BR"/>
+              </w:rPr>
+              <w:t>/2</w:t>
             </w:r>
             <w:r>
               <w:rPr>
@@ -727,7 +825,14 @@
                 <w:rFonts w:ascii="Arial" w:hAnsi="Arial" w:cs="Arial"/>
                 <w:lang w:val="pt-BR"/>
               </w:rPr>
-              <w:t>10/11/2</w:t>
+              <w:t>04/12</w:t>
+            </w:r>
+            <w:r>
+              <w:rPr>
+                <w:rFonts w:ascii="Arial" w:hAnsi="Arial" w:cs="Arial"/>
+                <w:lang w:val="pt-BR"/>
+              </w:rPr>
+              <w:t>/2</w:t>
             </w:r>
             <w:r>
               <w:rPr>
@@ -772,7 +877,21 @@
                 <w:rFonts w:ascii="Arial" w:hAnsi="Arial" w:cs="Arial"/>
                 <w:lang w:val="pt-BR" w:eastAsia="pt-BR"/>
               </w:rPr>
-              <w:t>Atualização do Documento Lista de Riscos</w:t>
+              <w:t>Atualização do Documento</w:t>
+            </w:r>
+            <w:r>
+              <w:rPr>
+                <w:rFonts w:ascii="Arial" w:hAnsi="Arial" w:cs="Arial"/>
+                <w:lang w:val="pt-BR" w:eastAsia="pt-BR"/>
+              </w:rPr>
+              <w:t xml:space="preserve"> da</w:t>
+            </w:r>
+            <w:r>
+              <w:rPr>
+                <w:rFonts w:ascii="Arial" w:hAnsi="Arial" w:cs="Arial"/>
+                <w:lang w:val="pt-BR" w:eastAsia="pt-BR"/>
+              </w:rPr>
+              <w:t xml:space="preserve"> Lista de Riscos</w:t>
             </w:r>
           </w:p>
         </w:tc>
@@ -799,14 +918,14 @@
                 <w:rFonts w:ascii="Arial" w:hAnsi="Arial" w:cs="Arial"/>
                 <w:lang w:val="pt-BR"/>
               </w:rPr>
-              <w:t>11</w:t>
-            </w:r>
-            <w:r>
-              <w:rPr>
-                <w:rFonts w:ascii="Arial" w:hAnsi="Arial" w:cs="Arial"/>
-                <w:lang w:val="pt-BR"/>
-              </w:rPr>
-              <w:t>/11/2</w:t>
+              <w:t>14/12</w:t>
+            </w:r>
+            <w:r>
+              <w:rPr>
+                <w:rFonts w:ascii="Arial" w:hAnsi="Arial" w:cs="Arial"/>
+                <w:lang w:val="pt-BR"/>
+              </w:rPr>
+              <w:t>/2</w:t>
             </w:r>
             <w:r>
               <w:rPr>
@@ -851,7 +970,35 @@
                 <w:rFonts w:ascii="Arial" w:hAnsi="Arial" w:cs="Arial"/>
                 <w:lang w:val="pt-BR" w:eastAsia="pt-BR"/>
               </w:rPr>
-              <w:t>Atualização do Documento Especificação do Caso de Uso</w:t>
+              <w:t>Atualização do</w:t>
+            </w:r>
+            <w:r>
+              <w:rPr>
+                <w:rFonts w:ascii="Arial" w:hAnsi="Arial" w:cs="Arial"/>
+                <w:lang w:val="pt-BR" w:eastAsia="pt-BR"/>
+              </w:rPr>
+              <w:t>s</w:t>
+            </w:r>
+            <w:r>
+              <w:rPr>
+                <w:rFonts w:ascii="Arial" w:hAnsi="Arial" w:cs="Arial"/>
+                <w:lang w:val="pt-BR" w:eastAsia="pt-BR"/>
+              </w:rPr>
+              <w:t xml:space="preserve"> Documento</w:t>
+            </w:r>
+            <w:r>
+              <w:rPr>
+                <w:rFonts w:ascii="Arial" w:hAnsi="Arial" w:cs="Arial"/>
+                <w:lang w:val="pt-BR" w:eastAsia="pt-BR"/>
+              </w:rPr>
+              <w:t>s de Especificação de</w:t>
+            </w:r>
+            <w:r>
+              <w:rPr>
+                <w:rFonts w:ascii="Arial" w:hAnsi="Arial" w:cs="Arial"/>
+                <w:lang w:val="pt-BR" w:eastAsia="pt-BR"/>
+              </w:rPr>
+              <w:t xml:space="preserve"> Caso de Uso</w:t>
             </w:r>
           </w:p>
         </w:tc>
@@ -872,14 +1019,28 @@
                 <w:rFonts w:ascii="Arial" w:hAnsi="Arial" w:cs="Arial"/>
                 <w:lang w:val="pt-BR"/>
               </w:rPr>
-              <w:t>12</w:t>
-            </w:r>
-            <w:r>
-              <w:rPr>
-                <w:rFonts w:ascii="Arial" w:hAnsi="Arial" w:cs="Arial"/>
-                <w:lang w:val="pt-BR"/>
-              </w:rPr>
-              <w:t>/11/2</w:t>
+              <w:t>04</w:t>
+            </w:r>
+            <w:r>
+              <w:rPr>
+                <w:rFonts w:ascii="Arial" w:hAnsi="Arial" w:cs="Arial"/>
+                <w:lang w:val="pt-BR"/>
+              </w:rPr>
+              <w:t>/1</w:t>
+            </w:r>
+            <w:r>
+              <w:rPr>
+                <w:rFonts w:ascii="Arial" w:hAnsi="Arial" w:cs="Arial"/>
+                <w:lang w:val="pt-BR"/>
+              </w:rPr>
+              <w:t>2</w:t>
+            </w:r>
+            <w:r>
+              <w:rPr>
+                <w:rFonts w:ascii="Arial" w:hAnsi="Arial" w:cs="Arial"/>
+                <w:lang w:val="pt-BR"/>
+              </w:rPr>
+              <w:t>/2</w:t>
             </w:r>
             <w:r>
               <w:rPr>
@@ -945,14 +1106,28 @@
                 <w:rFonts w:ascii="Arial" w:hAnsi="Arial" w:cs="Arial"/>
                 <w:lang w:val="pt-BR"/>
               </w:rPr>
-              <w:t>13/</w:t>
-            </w:r>
-            <w:r>
-              <w:rPr>
-                <w:rFonts w:ascii="Arial" w:hAnsi="Arial" w:cs="Arial"/>
-                <w:lang w:val="pt-BR"/>
-              </w:rPr>
-              <w:t>11/2</w:t>
+              <w:t>04</w:t>
+            </w:r>
+            <w:r>
+              <w:rPr>
+                <w:rFonts w:ascii="Arial" w:hAnsi="Arial" w:cs="Arial"/>
+                <w:lang w:val="pt-BR"/>
+              </w:rPr>
+              <w:t>/</w:t>
+            </w:r>
+            <w:r>
+              <w:rPr>
+                <w:rFonts w:ascii="Arial" w:hAnsi="Arial" w:cs="Arial"/>
+                <w:lang w:val="pt-BR"/>
+              </w:rPr>
+              <w:t>12</w:t>
+            </w:r>
+            <w:r>
+              <w:rPr>
+                <w:rFonts w:ascii="Arial" w:hAnsi="Arial" w:cs="Arial"/>
+                <w:lang w:val="pt-BR"/>
+              </w:rPr>
+              <w:t>/2</w:t>
             </w:r>
             <w:r>
               <w:rPr>
@@ -997,7 +1172,14 @@
                 <w:rFonts w:ascii="Arial" w:hAnsi="Arial" w:cs="Arial"/>
                 <w:lang w:val="pt-BR" w:eastAsia="pt-BR"/>
               </w:rPr>
-              <w:t>Criação do documento do Caso de uso Gerenciar Clientes e fornecedores</w:t>
+              <w:t xml:space="preserve">Criar documento de casos de testes para o caso Gerenciar </w:t>
+            </w:r>
+            <w:r>
+              <w:rPr>
+                <w:rFonts w:ascii="Arial" w:hAnsi="Arial" w:cs="Arial"/>
+                <w:lang w:val="pt-BR" w:eastAsia="pt-BR"/>
+              </w:rPr>
+              <w:t>cadastro de usuários</w:t>
             </w:r>
           </w:p>
         </w:tc>
@@ -1018,14 +1200,28 @@
                 <w:rFonts w:ascii="Arial" w:hAnsi="Arial" w:cs="Arial"/>
                 <w:lang w:val="pt-BR"/>
               </w:rPr>
-              <w:t>18</w:t>
-            </w:r>
-            <w:r>
-              <w:rPr>
-                <w:rFonts w:ascii="Arial" w:hAnsi="Arial" w:cs="Arial"/>
-                <w:lang w:val="pt-BR"/>
-              </w:rPr>
-              <w:t>/11/2</w:t>
+              <w:t>04</w:t>
+            </w:r>
+            <w:r>
+              <w:rPr>
+                <w:rFonts w:ascii="Arial" w:hAnsi="Arial" w:cs="Arial"/>
+                <w:lang w:val="pt-BR"/>
+              </w:rPr>
+              <w:t>/1</w:t>
+            </w:r>
+            <w:r>
+              <w:rPr>
+                <w:rFonts w:ascii="Arial" w:hAnsi="Arial" w:cs="Arial"/>
+                <w:lang w:val="pt-BR"/>
+              </w:rPr>
+              <w:t>2</w:t>
+            </w:r>
+            <w:r>
+              <w:rPr>
+                <w:rFonts w:ascii="Arial" w:hAnsi="Arial" w:cs="Arial"/>
+                <w:lang w:val="pt-BR"/>
+              </w:rPr>
+              <w:t>/2</w:t>
             </w:r>
             <w:r>
               <w:rPr>
@@ -1070,7 +1266,7 @@
                 <w:rFonts w:ascii="Arial" w:hAnsi="Arial" w:cs="Arial"/>
                 <w:lang w:val="pt-BR" w:eastAsia="pt-BR"/>
               </w:rPr>
-              <w:t>Criar documento de casos de testes para o caso Gerenciar Clientes e fornecedores</w:t>
+              <w:t>Atualização do diagrama de classes UML</w:t>
             </w:r>
           </w:p>
         </w:tc>
@@ -1086,19 +1282,39 @@
             <w:shd w:val="clear" w:color="auto" w:fill="FFFFFF" w:themeFill="background1"/>
           </w:tcPr>
           <w:p>
-            <w:r>
-              <w:rPr>
-                <w:rFonts w:ascii="Arial" w:hAnsi="Arial" w:cs="Arial"/>
-                <w:lang w:val="pt-BR"/>
-              </w:rPr>
-              <w:t>19</w:t>
-            </w:r>
-            <w:r>
-              <w:rPr>
-                <w:rFonts w:ascii="Arial" w:hAnsi="Arial" w:cs="Arial"/>
-                <w:lang w:val="pt-BR"/>
-              </w:rPr>
-              <w:t>/11/2</w:t>
+            <w:pPr>
+              <w:rPr>
+                <w:rFonts w:ascii="Arial" w:hAnsi="Arial" w:cs="Arial"/>
+                <w:lang w:val="pt-BR"/>
+              </w:rPr>
+            </w:pPr>
+            <w:r>
+              <w:rPr>
+                <w:rFonts w:ascii="Arial" w:hAnsi="Arial" w:cs="Arial"/>
+                <w:lang w:val="pt-BR"/>
+              </w:rPr>
+              <w:t>04</w:t>
+            </w:r>
+            <w:r>
+              <w:rPr>
+                <w:rFonts w:ascii="Arial" w:hAnsi="Arial" w:cs="Arial"/>
+                <w:lang w:val="pt-BR"/>
+              </w:rPr>
+              <w:t>/1</w:t>
+            </w:r>
+            <w:r>
+              <w:rPr>
+                <w:rFonts w:ascii="Arial" w:hAnsi="Arial" w:cs="Arial"/>
+                <w:lang w:val="pt-BR"/>
+              </w:rPr>
+              <w:t>2</w:t>
+            </w:r>
+            <w:r>
+              <w:rPr>
+                <w:rFonts w:ascii="Arial" w:hAnsi="Arial" w:cs="Arial"/>
+                <w:lang w:val="pt-BR"/>
+              </w:rPr>
+              <w:t>/2</w:t>
             </w:r>
             <w:r>
               <w:rPr>
@@ -1143,7 +1359,14 @@
                 <w:rFonts w:ascii="Arial" w:hAnsi="Arial" w:cs="Arial"/>
                 <w:lang w:val="pt-BR" w:eastAsia="pt-BR"/>
               </w:rPr>
-              <w:t>Atualização do diagrama de classes UML</w:t>
+              <w:t>Atualização</w:t>
+            </w:r>
+            <w:r>
+              <w:rPr>
+                <w:rFonts w:ascii="Arial" w:hAnsi="Arial" w:cs="Arial"/>
+                <w:lang w:val="pt-BR" w:eastAsia="pt-BR"/>
+              </w:rPr>
+              <w:t xml:space="preserve"> do plano de arquitetura</w:t>
             </w:r>
           </w:p>
         </w:tc>
@@ -1159,25 +1382,33 @@
             <w:shd w:val="clear" w:color="auto" w:fill="FFFFFF" w:themeFill="background1"/>
           </w:tcPr>
           <w:p>
-            <w:pPr>
-              <w:rPr>
-                <w:rFonts w:ascii="Arial" w:hAnsi="Arial" w:cs="Arial"/>
-                <w:lang w:val="pt-BR"/>
-              </w:rPr>
-            </w:pPr>
-            <w:r>
-              <w:rPr>
-                <w:rFonts w:ascii="Arial" w:hAnsi="Arial" w:cs="Arial"/>
-                <w:lang w:val="pt-BR"/>
-              </w:rPr>
-              <w:t>20</w:t>
-            </w:r>
-            <w:r>
-              <w:rPr>
-                <w:rFonts w:ascii="Arial" w:hAnsi="Arial" w:cs="Arial"/>
-                <w:lang w:val="pt-BR"/>
-              </w:rPr>
-              <w:t>/11/2</w:t>
+            <w:r>
+              <w:rPr>
+                <w:rFonts w:ascii="Arial" w:hAnsi="Arial" w:cs="Arial"/>
+                <w:lang w:val="pt-BR"/>
+              </w:rPr>
+              <w:t>04</w:t>
+            </w:r>
+            <w:r>
+              <w:rPr>
+                <w:rFonts w:ascii="Arial" w:hAnsi="Arial" w:cs="Arial"/>
+                <w:lang w:val="pt-BR"/>
+              </w:rPr>
+              <w:t>/1</w:t>
+            </w:r>
+            <w:r>
+              <w:rPr>
+                <w:rFonts w:ascii="Arial" w:hAnsi="Arial" w:cs="Arial"/>
+                <w:lang w:val="pt-BR"/>
+              </w:rPr>
+              <w:t>2</w:t>
+            </w:r>
+            <w:r>
+              <w:rPr>
+                <w:rFonts w:ascii="Arial" w:hAnsi="Arial" w:cs="Arial"/>
+                <w:lang w:val="pt-BR"/>
+              </w:rPr>
+              <w:t>/2</w:t>
             </w:r>
             <w:r>
               <w:rPr>
@@ -1222,14 +1453,7 @@
                 <w:rFonts w:ascii="Arial" w:hAnsi="Arial" w:cs="Arial"/>
                 <w:lang w:val="pt-BR" w:eastAsia="pt-BR"/>
               </w:rPr>
-              <w:t>Atualização</w:t>
-            </w:r>
-            <w:r>
-              <w:rPr>
-                <w:rFonts w:ascii="Arial" w:hAnsi="Arial" w:cs="Arial"/>
-                <w:lang w:val="pt-BR" w:eastAsia="pt-BR"/>
-              </w:rPr>
-              <w:t xml:space="preserve"> do plano de arquitetura</w:t>
+              <w:t>Criacao da gui - index.jsf</w:t>
             </w:r>
           </w:p>
         </w:tc>
@@ -1250,28 +1474,28 @@
                 <w:rFonts w:ascii="Arial" w:hAnsi="Arial" w:cs="Arial"/>
                 <w:lang w:val="pt-BR"/>
               </w:rPr>
-              <w:t>20</w:t>
-            </w:r>
-            <w:r>
-              <w:rPr>
-                <w:rFonts w:ascii="Arial" w:hAnsi="Arial" w:cs="Arial"/>
-                <w:lang w:val="pt-BR"/>
-              </w:rPr>
-              <w:t>/11/2</w:t>
-            </w:r>
-            <w:r>
-              <w:rPr>
-                <w:rFonts w:ascii="Arial" w:hAnsi="Arial" w:cs="Arial"/>
-                <w:lang w:val="pt-BR"/>
-              </w:rPr>
-              <w:t>0</w:t>
-            </w:r>
-            <w:r>
-              <w:rPr>
-                <w:rFonts w:ascii="Arial" w:hAnsi="Arial" w:cs="Arial"/>
-                <w:lang w:val="pt-BR"/>
-              </w:rPr>
-              <w:t>13</w:t>
+              <w:t>04</w:t>
+            </w:r>
+            <w:r>
+              <w:rPr>
+                <w:rFonts w:ascii="Arial" w:hAnsi="Arial" w:cs="Arial"/>
+                <w:lang w:val="pt-BR"/>
+              </w:rPr>
+              <w:t>/1</w:t>
+            </w:r>
+            <w:r>
+              <w:rPr>
+                <w:rFonts w:ascii="Arial" w:hAnsi="Arial" w:cs="Arial"/>
+                <w:lang w:val="pt-BR"/>
+              </w:rPr>
+              <w:t>2</w:t>
+            </w:r>
+            <w:r>
+              <w:rPr>
+                <w:rFonts w:ascii="Arial" w:hAnsi="Arial" w:cs="Arial"/>
+                <w:lang w:val="pt-BR"/>
+              </w:rPr>
+              <w:t>/2013</w:t>
             </w:r>
           </w:p>
         </w:tc>
@@ -1302,7 +1526,28 @@
                 <w:rFonts w:ascii="Arial" w:hAnsi="Arial" w:cs="Arial"/>
                 <w:lang w:val="pt-BR" w:eastAsia="pt-BR"/>
               </w:rPr>
-              <w:t>Criacao da gui - index.jsf</w:t>
+              <w:t xml:space="preserve">Criação da </w:t>
+            </w:r>
+            <w:r>
+              <w:rPr>
+                <w:rFonts w:ascii="Arial" w:hAnsi="Arial" w:cs="Arial"/>
+                <w:lang w:val="pt-BR" w:eastAsia="pt-BR"/>
+              </w:rPr>
+              <w:t>página</w:t>
+            </w:r>
+            <w:r>
+              <w:rPr>
+                <w:rFonts w:ascii="Arial" w:hAnsi="Arial" w:cs="Arial"/>
+                <w:lang w:val="pt-BR" w:eastAsia="pt-BR"/>
+              </w:rPr>
+              <w:t xml:space="preserve"> de </w:t>
+            </w:r>
+            <w:r>
+              <w:rPr>
+                <w:rFonts w:ascii="Arial" w:hAnsi="Arial" w:cs="Arial"/>
+                <w:lang w:val="pt-BR" w:eastAsia="pt-BR"/>
+              </w:rPr>
+              <w:t>cadastro de usuários</w:t>
             </w:r>
           </w:p>
         </w:tc>
@@ -1323,73 +1568,30 @@
                 <w:rFonts w:ascii="Arial" w:hAnsi="Arial" w:cs="Arial"/>
                 <w:lang w:val="pt-BR"/>
               </w:rPr>
-              <w:t>20/11/2013</w:t>
-            </w:r>
-          </w:p>
-        </w:tc>
-      </w:tr>
-      <w:tr>
-        <w:tc>
-          <w:tcPr>
-            <w:tcW w:w="7561" w:type="dxa"/>
-            <w:tcBorders>
-              <w:top w:val="single" w:sz="4" w:space="0" w:color="auto"/>
-              <w:left w:val="single" w:sz="4" w:space="0" w:color="auto"/>
-              <w:bottom w:val="single" w:sz="4" w:space="0" w:color="auto"/>
-              <w:right w:val="single" w:sz="4" w:space="0" w:color="auto"/>
-            </w:tcBorders>
-            <w:shd w:val="clear" w:color="auto" w:fill="FFFFFF" w:themeFill="background1"/>
-          </w:tcPr>
-          <w:p>
-            <w:pPr>
-              <w:widowControl/>
-              <w:spacing w:line="240" w:lineRule="auto"/>
-              <w:rPr>
-                <w:rFonts w:ascii="Arial" w:hAnsi="Arial" w:cs="Arial"/>
-                <w:lang w:val="pt-BR" w:eastAsia="pt-BR"/>
-              </w:rPr>
-            </w:pPr>
-            <w:r>
-              <w:rPr>
-                <w:rFonts w:ascii="Arial" w:hAnsi="Arial" w:cs="Arial"/>
-                <w:lang w:val="pt-BR" w:eastAsia="pt-BR"/>
-              </w:rPr>
-              <w:t xml:space="preserve">Criação da </w:t>
-            </w:r>
-            <w:r>
-              <w:rPr>
-                <w:rFonts w:ascii="Arial" w:hAnsi="Arial" w:cs="Arial"/>
-                <w:lang w:val="pt-BR" w:eastAsia="pt-BR"/>
-              </w:rPr>
-              <w:t>página</w:t>
-            </w:r>
-            <w:r>
-              <w:rPr>
-                <w:rFonts w:ascii="Arial" w:hAnsi="Arial" w:cs="Arial"/>
-                <w:lang w:val="pt-BR" w:eastAsia="pt-BR"/>
-              </w:rPr>
-              <w:t xml:space="preserve"> de clientes e da página de fornecedores</w:t>
-            </w:r>
-          </w:p>
-        </w:tc>
-        <w:tc>
-          <w:tcPr>
-            <w:tcW w:w="1217" w:type="dxa"/>
-            <w:tcBorders>
-              <w:top w:val="single" w:sz="4" w:space="0" w:color="auto"/>
-              <w:left w:val="single" w:sz="4" w:space="0" w:color="auto"/>
-              <w:bottom w:val="single" w:sz="4" w:space="0" w:color="auto"/>
-              <w:right w:val="single" w:sz="4" w:space="0" w:color="auto"/>
-            </w:tcBorders>
-            <w:shd w:val="clear" w:color="auto" w:fill="FFFFFF" w:themeFill="background1"/>
-          </w:tcPr>
-          <w:p>
-            <w:r>
-              <w:rPr>
-                <w:rFonts w:ascii="Arial" w:hAnsi="Arial" w:cs="Arial"/>
-                <w:lang w:val="pt-BR"/>
-              </w:rPr>
-              <w:t>25/11/2013</w:t>
+              <w:t>04</w:t>
+            </w:r>
+            <w:r>
+              <w:rPr>
+                <w:rFonts w:ascii="Arial" w:hAnsi="Arial" w:cs="Arial"/>
+                <w:lang w:val="pt-BR"/>
+              </w:rPr>
+              <w:t>/1</w:t>
+            </w:r>
+            <w:r>
+              <w:rPr>
+                <w:rFonts w:ascii="Arial" w:hAnsi="Arial" w:cs="Arial"/>
+                <w:lang w:val="pt-BR"/>
+              </w:rPr>
+              <w:t>2</w:t>
+            </w:r>
+            <w:bookmarkStart w:id="1" w:name="_GoBack"/>
+            <w:bookmarkEnd w:id="1"/>
+            <w:r>
+              <w:rPr>
+                <w:rFonts w:ascii="Arial" w:hAnsi="Arial" w:cs="Arial"/>
+                <w:lang w:val="pt-BR"/>
+              </w:rPr>
+              <w:t>/2013</w:t>
             </w:r>
           </w:p>
         </w:tc>
@@ -1620,7 +1822,6 @@
           <w:rFonts w:cs="Arial"/>
           <w:lang w:val="pt-BR"/>
         </w:rPr>
-        <w:lastRenderedPageBreak/>
         <w:t>Itens de Trabalho</w:t>
       </w:r>
     </w:p>
@@ -2039,6 +2240,7 @@
                 <w:szCs w:val="16"/>
                 <w:lang w:val="pt-BR" w:eastAsia="pt-BR"/>
               </w:rPr>
+              <w:lastRenderedPageBreak/>
               <w:t>Atualização da lista de itens de trabalho</w:t>
             </w:r>
           </w:p>
@@ -3634,8 +3836,28 @@
                 <w:szCs w:val="16"/>
                 <w:lang w:val="pt-BR" w:eastAsia="pt-BR"/>
               </w:rPr>
-              <w:t>Criação do documento do Caso de uso Gerenciar Clientes e fornecedores</w:t>
-            </w:r>
+              <w:t xml:space="preserve">Criação do documento do Caso de uso </w:t>
+            </w:r>
+            <w:r>
+              <w:rPr>
+                <w:rFonts w:ascii="Arial" w:hAnsi="Arial" w:cs="Arial"/>
+                <w:sz w:val="16"/>
+                <w:szCs w:val="16"/>
+                <w:lang w:val="pt-BR" w:eastAsia="pt-BR"/>
+              </w:rPr>
+              <w:t xml:space="preserve">Gerenciar cadastro de </w:t>
+            </w:r>
+            <w:proofErr w:type="spellStart"/>
+            <w:r>
+              <w:rPr>
+                <w:rFonts w:ascii="Arial" w:hAnsi="Arial" w:cs="Arial"/>
+                <w:sz w:val="16"/>
+                <w:szCs w:val="16"/>
+                <w:lang w:val="pt-BR" w:eastAsia="pt-BR"/>
+              </w:rPr>
+              <w:t>usuario</w:t>
+            </w:r>
+            <w:proofErr w:type="spellEnd"/>
           </w:p>
         </w:tc>
         <w:tc>
@@ -3943,18 +4165,39 @@
                 <w:rFonts w:ascii="Arial" w:hAnsi="Arial" w:cs="Arial"/>
                 <w:sz w:val="16"/>
                 <w:szCs w:val="16"/>
-                <w:lang w:val="pt-BR" w:eastAsia="pt-BR"/>
-              </w:rPr>
-            </w:pPr>
-            <w:r>
-              <w:rPr>
-                <w:rFonts w:ascii="Arial" w:hAnsi="Arial" w:cs="Arial"/>
-                <w:sz w:val="16"/>
-                <w:szCs w:val="16"/>
-                <w:lang w:val="pt-BR" w:eastAsia="pt-BR"/>
-              </w:rPr>
-              <w:t>Criar documento de casos de testes para o caso Gerenciar Clientes e fornecedores</w:t>
-            </w:r>
+                <w:u w:val="single"/>
+                <w:lang w:val="pt-BR" w:eastAsia="pt-BR"/>
+              </w:rPr>
+            </w:pPr>
+            <w:r>
+              <w:rPr>
+                <w:rFonts w:ascii="Arial" w:hAnsi="Arial" w:cs="Arial"/>
+                <w:sz w:val="16"/>
+                <w:szCs w:val="16"/>
+                <w:lang w:val="pt-BR" w:eastAsia="pt-BR"/>
+              </w:rPr>
+              <w:t xml:space="preserve">Criar documento de casos de testes para o caso Gerenciar </w:t>
+            </w:r>
+            <w:r>
+              <w:rPr>
+                <w:rFonts w:ascii="Arial" w:hAnsi="Arial" w:cs="Arial"/>
+                <w:sz w:val="16"/>
+                <w:szCs w:val="16"/>
+                <w:lang w:val="pt-BR" w:eastAsia="pt-BR"/>
+              </w:rPr>
+              <w:t xml:space="preserve">cadastro do </w:t>
+            </w:r>
+            <w:proofErr w:type="spellStart"/>
+            <w:r>
+              <w:rPr>
+                <w:rFonts w:ascii="Arial" w:hAnsi="Arial" w:cs="Arial"/>
+                <w:sz w:val="16"/>
+                <w:szCs w:val="16"/>
+                <w:lang w:val="pt-BR" w:eastAsia="pt-BR"/>
+              </w:rPr>
+              <w:t>usuario</w:t>
+            </w:r>
+            <w:proofErr w:type="spellEnd"/>
           </w:p>
         </w:tc>
         <w:tc>
@@ -4670,7 +4913,7 @@
                 <w:szCs w:val="16"/>
                 <w:lang w:val="pt-BR" w:eastAsia="pt-BR"/>
               </w:rPr>
-              <w:t>70</w:t>
+              <w:t>100</w:t>
             </w:r>
           </w:p>
         </w:tc>
@@ -4989,7 +5232,7 @@
                 <w:szCs w:val="16"/>
                 <w:lang w:val="pt-BR" w:eastAsia="pt-BR"/>
               </w:rPr>
-              <w:t>90</w:t>
+              <w:t>100</w:t>
             </w:r>
           </w:p>
         </w:tc>
@@ -5017,15 +5260,17 @@
                 <w:lang w:val="pt-BR" w:eastAsia="pt-BR"/>
               </w:rPr>
             </w:pPr>
-            <w:r>
-              <w:rPr>
-                <w:rFonts w:ascii="Arial" w:hAnsi="Arial" w:cs="Arial"/>
-                <w:sz w:val="16"/>
-                <w:szCs w:val="16"/>
-                <w:lang w:val="pt-BR" w:eastAsia="pt-BR"/>
-              </w:rPr>
-              <w:t>Em conclusão</w:t>
-            </w:r>
+            <w:proofErr w:type="spellStart"/>
+            <w:r>
+              <w:rPr>
+                <w:rFonts w:ascii="Arial" w:hAnsi="Arial" w:cs="Arial"/>
+                <w:sz w:val="16"/>
+                <w:szCs w:val="16"/>
+                <w:lang w:val="pt-BR" w:eastAsia="pt-BR"/>
+              </w:rPr>
+              <w:t>Concluido</w:t>
+            </w:r>
+            <w:proofErr w:type="spellEnd"/>
           </w:p>
         </w:tc>
         <w:tc>
@@ -5238,8 +5483,39 @@
                 <w:szCs w:val="16"/>
                 <w:lang w:val="pt-BR" w:eastAsia="pt-BR"/>
               </w:rPr>
-              <w:t>Criação da pagina de clientes e da página de fornecedores</w:t>
-            </w:r>
+              <w:t xml:space="preserve">Criação da </w:t>
+            </w:r>
+            <w:proofErr w:type="spellStart"/>
+            <w:r>
+              <w:rPr>
+                <w:rFonts w:ascii="Arial" w:hAnsi="Arial" w:cs="Arial"/>
+                <w:sz w:val="16"/>
+                <w:szCs w:val="16"/>
+                <w:lang w:val="pt-BR" w:eastAsia="pt-BR"/>
+              </w:rPr>
+              <w:t>pagina</w:t>
+            </w:r>
+            <w:proofErr w:type="spellEnd"/>
+            <w:r>
+              <w:rPr>
+                <w:rFonts w:ascii="Arial" w:hAnsi="Arial" w:cs="Arial"/>
+                <w:sz w:val="16"/>
+                <w:szCs w:val="16"/>
+                <w:lang w:val="pt-BR" w:eastAsia="pt-BR"/>
+              </w:rPr>
+              <w:t xml:space="preserve"> de cadastro </w:t>
+            </w:r>
+            <w:proofErr w:type="spellStart"/>
+            <w:r>
+              <w:rPr>
+                <w:rFonts w:ascii="Arial" w:hAnsi="Arial" w:cs="Arial"/>
+                <w:sz w:val="16"/>
+                <w:szCs w:val="16"/>
+                <w:lang w:val="pt-BR" w:eastAsia="pt-BR"/>
+              </w:rPr>
+              <w:t>caduser.jsf</w:t>
+            </w:r>
+            <w:proofErr w:type="spellEnd"/>
           </w:p>
         </w:tc>
         <w:tc>
@@ -5273,7 +5549,7 @@
                 <w:szCs w:val="16"/>
                 <w:lang w:val="pt-BR" w:eastAsia="pt-BR"/>
               </w:rPr>
-              <w:t>Alta</w:t>
+              <w:t>Média</w:t>
             </w:r>
           </w:p>
         </w:tc>
@@ -5308,7 +5584,7 @@
                 <w:szCs w:val="16"/>
                 <w:lang w:val="pt-BR" w:eastAsia="pt-BR"/>
               </w:rPr>
-              <w:t>10</w:t>
+              <w:t>80</w:t>
             </w:r>
           </w:p>
         </w:tc>
@@ -5371,15 +5647,6 @@
                 <w:lang w:val="pt-BR" w:eastAsia="pt-BR"/>
               </w:rPr>
             </w:pPr>
-            <w:r>
-              <w:rPr>
-                <w:rFonts w:ascii="Arial" w:hAnsi="Arial" w:cs="Arial"/>
-                <w:sz w:val="16"/>
-                <w:szCs w:val="16"/>
-                <w:lang w:val="pt-BR" w:eastAsia="pt-BR"/>
-              </w:rPr>
-              <w:t> </w:t>
-            </w:r>
           </w:p>
         </w:tc>
         <w:tc>
@@ -5449,7 +5716,7 @@
                 <w:szCs w:val="16"/>
                 <w:lang w:val="pt-BR" w:eastAsia="pt-BR"/>
               </w:rPr>
-              <w:t>8</w:t>
+              <w:t>10</w:t>
             </w:r>
           </w:p>
         </w:tc>
@@ -5485,7 +5752,7 @@
                 <w:szCs w:val="16"/>
                 <w:lang w:val="pt-BR" w:eastAsia="pt-BR"/>
               </w:rPr>
-              <w:t>8</w:t>
+              <w:t>10</w:t>
             </w:r>
           </w:p>
         </w:tc>
@@ -5506,9 +5773,6 @@
             <w:pPr>
               <w:widowControl/>
               <w:spacing w:line="240" w:lineRule="auto"/>
-              <w:rPr>
-                <w:rFonts w:ascii="Arial" w:hAnsi="Arial" w:cs="Arial"/>
-              </w:rPr>
             </w:pPr>
             <w:hyperlink r:id="rId18" w:history="1">
               <w:r>
@@ -5753,6 +6017,7 @@
                 <w:rFonts w:ascii="Arial" w:hAnsi="Arial" w:cs="Arial"/>
                 <w:lang w:val="pt-BR"/>
               </w:rPr>
+              <w:lastRenderedPageBreak/>
               <w:t>Conhecimento na linguagem JSF intermediário.</w:t>
             </w:r>
           </w:p>
@@ -5836,8 +6101,6 @@
               </w:rPr>
               <w:t xml:space="preserve"> na fase de concepção do projeto.</w:t>
             </w:r>
-            <w:bookmarkStart w:id="1" w:name="_GoBack"/>
-            <w:bookmarkEnd w:id="1"/>
           </w:p>
         </w:tc>
       </w:tr>
@@ -10621,7 +10884,7 @@
 </file>
 
 <file path=customXml/itemProps1.xml><?xml version="1.0" encoding="utf-8"?>
-<ds:datastoreItem xmlns:ds="http://schemas.openxmlformats.org/officeDocument/2006/customXml" ds:itemID="{2FC9D5D9-51AB-4458-A1E1-10866945F011}">
+<ds:datastoreItem xmlns:ds="http://schemas.openxmlformats.org/officeDocument/2006/customXml" ds:itemID="{D1CC829B-1683-4C6D-B0D4-B40DAF4D528A}">
   <ds:schemaRefs>
     <ds:schemaRef ds:uri="http://schemas.openxmlformats.org/officeDocument/2006/bibliography"/>
   </ds:schemaRefs>

</xml_diff>